<commit_message>
Fixed the menu double click bug, fixed the footer made a few style changes and redesigned the site page location
</commit_message>
<xml_diff>
--- a/Documents/DesignDocument.docx
+++ b/Documents/DesignDocument.docx
@@ -182,6 +182,26 @@
           <w:sz w:val="24"/>
           <w:szCs w:val="24"/>
         </w:rPr>
+        <w:t>Mini game window to attract user attention</w:t>
+      </w:r>
+    </w:p>
+    <w:p>
+      <w:pPr>
+        <w:pStyle w:val="ListParagraph"/>
+        <w:numPr>
+          <w:ilvl w:val="0"/>
+          <w:numId w:val="1"/>
+        </w:numPr>
+        <w:rPr>
+          <w:sz w:val="24"/>
+          <w:szCs w:val="24"/>
+        </w:rPr>
+      </w:pPr>
+      <w:r>
+        <w:rPr>
+          <w:sz w:val="24"/>
+          <w:szCs w:val="24"/>
+        </w:rPr>
         <w:t>Footer with contact details</w:t>
       </w:r>
     </w:p>
@@ -322,73 +342,6 @@
           <w:szCs w:val="24"/>
         </w:rPr>
       </w:pPr>
-      <w:r>
-        <w:rPr>
-          <w:i/>
-          <w:iCs/>
-          <w:sz w:val="24"/>
-          <w:szCs w:val="24"/>
-        </w:rPr>
-        <w:t>Page 3 academics</w:t>
-      </w:r>
-    </w:p>
-    <w:p>
-      <w:pPr>
-        <w:pStyle w:val="ListParagraph"/>
-        <w:numPr>
-          <w:ilvl w:val="0"/>
-          <w:numId w:val="7"/>
-        </w:numPr>
-        <w:rPr>
-          <w:i/>
-          <w:iCs/>
-          <w:sz w:val="24"/>
-          <w:szCs w:val="24"/>
-        </w:rPr>
-      </w:pPr>
-      <w:r>
-        <w:rPr>
-          <w:i/>
-          <w:iCs/>
-          <w:sz w:val="24"/>
-          <w:szCs w:val="24"/>
-        </w:rPr>
-        <w:t>Have side glass panels with neon sabres on top folding out words for each year</w:t>
-      </w:r>
-    </w:p>
-    <w:p>
-      <w:pPr>
-        <w:pStyle w:val="ListParagraph"/>
-        <w:numPr>
-          <w:ilvl w:val="0"/>
-          <w:numId w:val="7"/>
-        </w:numPr>
-        <w:rPr>
-          <w:i/>
-          <w:iCs/>
-          <w:sz w:val="24"/>
-          <w:szCs w:val="24"/>
-        </w:rPr>
-      </w:pPr>
-      <w:r>
-        <w:rPr>
-          <w:i/>
-          <w:iCs/>
-          <w:sz w:val="24"/>
-          <w:szCs w:val="24"/>
-        </w:rPr>
-        <w:t>All extra online and other courses on the bottom</w:t>
-      </w:r>
-    </w:p>
-    <w:p>
-      <w:pPr>
-        <w:rPr>
-          <w:i/>
-          <w:iCs/>
-          <w:sz w:val="24"/>
-          <w:szCs w:val="24"/>
-        </w:rPr>
-      </w:pPr>
     </w:p>
     <w:p>
       <w:pPr>
@@ -510,6 +463,55 @@
     </w:p>
     <w:p>
       <w:pPr>
+        <w:pStyle w:val="ListParagraph"/>
+        <w:numPr>
+          <w:ilvl w:val="0"/>
+          <w:numId w:val="5"/>
+        </w:numPr>
+        <w:rPr>
+          <w:i/>
+          <w:iCs/>
+          <w:sz w:val="24"/>
+          <w:szCs w:val="24"/>
+        </w:rPr>
+      </w:pPr>
+      <w:r>
+        <w:rPr>
+          <w:i/>
+          <w:iCs/>
+          <w:sz w:val="24"/>
+          <w:szCs w:val="24"/>
+        </w:rPr>
+        <w:t>Have side glass panels with neon sabres on top folding out words for each year</w:t>
+      </w:r>
+    </w:p>
+    <w:p>
+      <w:pPr>
+        <w:pStyle w:val="ListParagraph"/>
+        <w:numPr>
+          <w:ilvl w:val="0"/>
+          <w:numId w:val="5"/>
+        </w:numPr>
+        <w:rPr>
+          <w:i/>
+          <w:iCs/>
+          <w:sz w:val="24"/>
+          <w:szCs w:val="24"/>
+        </w:rPr>
+      </w:pPr>
+      <w:r>
+        <w:rPr>
+          <w:i/>
+          <w:iCs/>
+          <w:sz w:val="24"/>
+          <w:szCs w:val="24"/>
+        </w:rPr>
+        <w:t>All extra online and other courses on the bottom</w:t>
+      </w:r>
+    </w:p>
+    <w:p>
+      <w:pPr>
+        <w:pStyle w:val="ListParagraph"/>
         <w:rPr>
           <w:sz w:val="24"/>
           <w:szCs w:val="24"/>
@@ -562,15 +564,7 @@
           <w:sz w:val="24"/>
           <w:szCs w:val="24"/>
         </w:rPr>
-        <w:t xml:space="preserve"> Try to implement on the right corner of the screen </w:t>
-      </w:r>
-      <w:r>
-        <w:rPr>
-          <w:sz w:val="24"/>
-          <w:szCs w:val="24"/>
-        </w:rPr>
-        <w:lastRenderedPageBreak/>
-        <w:t>where the empty space is on the sides. When minimised to a mobile view then change the shape to make sure it doesn’t block view.</w:t>
+        <w:t xml:space="preserve"> Try to implement on the right corner of the screen where the empty space is on the sides. When minimised to a mobile view then change the shape to make sure it doesn’t block view.</w:t>
       </w:r>
     </w:p>
     <w:p>
@@ -590,6 +584,7 @@
           <w:sz w:val="24"/>
           <w:szCs w:val="24"/>
         </w:rPr>
+        <w:lastRenderedPageBreak/>
         <w:t>A second more professional theme</w:t>
       </w:r>
     </w:p>

</xml_diff>

<commit_message>
Fxed issues with footer and added antoher media query. Created Academic Panels for University and Online courses and removed the second page to cmbone it with the forth
</commit_message>
<xml_diff>
--- a/Documents/DesignDocument.docx
+++ b/Documents/DesignDocument.docx
@@ -662,6 +662,26 @@
           <w:szCs w:val="24"/>
         </w:rPr>
         <w:t xml:space="preserve"> possible to add parallax backgrounds</w:t>
+      </w:r>
+    </w:p>
+    <w:p>
+      <w:pPr>
+        <w:pStyle w:val="ListParagraph"/>
+        <w:numPr>
+          <w:ilvl w:val="0"/>
+          <w:numId w:val="2"/>
+        </w:numPr>
+        <w:rPr>
+          <w:sz w:val="24"/>
+          <w:szCs w:val="24"/>
+        </w:rPr>
+      </w:pPr>
+      <w:r>
+        <w:rPr>
+          <w:sz w:val="24"/>
+          <w:szCs w:val="24"/>
+        </w:rPr>
+        <w:t>Index load screen just like circle language button (Load circle) with a spinning light in its orbit</w:t>
       </w:r>
     </w:p>
     <w:sectPr>

</xml_diff>

<commit_message>
Added panels to the Editation tab and made general performance changes to the code
</commit_message>
<xml_diff>
--- a/Documents/DesignDocument.docx
+++ b/Documents/DesignDocument.docx
@@ -557,14 +557,61 @@
           <w:sz w:val="24"/>
           <w:szCs w:val="24"/>
         </w:rPr>
-        <w:t>. Main purpose is to attract users attention and provide incentive for contact or feedback.</w:t>
-      </w:r>
-      <w:r>
-        <w:rPr>
-          <w:sz w:val="24"/>
-          <w:szCs w:val="24"/>
-        </w:rPr>
-        <w:t xml:space="preserve"> Try to implement on the right corner of the screen where the empty space is on the sides. When minimised to a mobile view then change the shape to make sure it doesn’t block view.</w:t>
+        <w:t xml:space="preserve">. Main purpose is to attract </w:t>
+      </w:r>
+      <w:proofErr w:type="gramStart"/>
+      <w:r>
+        <w:rPr>
+          <w:sz w:val="24"/>
+          <w:szCs w:val="24"/>
+        </w:rPr>
+        <w:t>users</w:t>
+      </w:r>
+      <w:proofErr w:type="gramEnd"/>
+      <w:r>
+        <w:rPr>
+          <w:sz w:val="24"/>
+          <w:szCs w:val="24"/>
+        </w:rPr>
+        <w:t xml:space="preserve"> attention and provide incentive for contact or feedback.</w:t>
+      </w:r>
+      <w:r>
+        <w:rPr>
+          <w:sz w:val="24"/>
+          <w:szCs w:val="24"/>
+        </w:rPr>
+        <w:t xml:space="preserve"> Try to implement on the right corner of the screen where the empty space is on the sides. When minimised to a mobile view then </w:t>
+      </w:r>
+      <w:r>
+        <w:rPr>
+          <w:sz w:val="24"/>
+          <w:szCs w:val="24"/>
+        </w:rPr>
+        <w:lastRenderedPageBreak/>
+        <w:t xml:space="preserve">change the shape to make sure it doesn’t block </w:t>
+      </w:r>
+      <w:proofErr w:type="spellStart"/>
+      <w:r>
+        <w:rPr>
+          <w:sz w:val="24"/>
+          <w:szCs w:val="24"/>
+        </w:rPr>
+        <w:t>view.</w:t>
+      </w:r>
+      <w:r>
+        <w:rPr>
+          <w:sz w:val="24"/>
+          <w:szCs w:val="24"/>
+        </w:rPr>
+        <w:t>Try</w:t>
+      </w:r>
+      <w:proofErr w:type="spellEnd"/>
+      <w:r>
+        <w:rPr>
+          <w:sz w:val="24"/>
+          <w:szCs w:val="24"/>
+        </w:rPr>
+        <w:t xml:space="preserve"> drawing the graphics with www.figma.com</w:t>
       </w:r>
     </w:p>
     <w:p>
@@ -584,7 +631,6 @@
           <w:sz w:val="24"/>
           <w:szCs w:val="24"/>
         </w:rPr>
-        <w:lastRenderedPageBreak/>
         <w:t>A second more professional theme</w:t>
       </w:r>
     </w:p>
@@ -645,23 +691,7 @@
           <w:sz w:val="24"/>
           <w:szCs w:val="24"/>
         </w:rPr>
-        <w:t xml:space="preserve">Implement floating bubbles, glass or other animation behind all pages background and see if </w:t>
-      </w:r>
-      <w:proofErr w:type="spellStart"/>
-      <w:r>
-        <w:rPr>
-          <w:sz w:val="24"/>
-          <w:szCs w:val="24"/>
-        </w:rPr>
-        <w:t>its</w:t>
-      </w:r>
-      <w:proofErr w:type="spellEnd"/>
-      <w:r>
-        <w:rPr>
-          <w:sz w:val="24"/>
-          <w:szCs w:val="24"/>
-        </w:rPr>
-        <w:t xml:space="preserve"> possible to add parallax backgrounds</w:t>
+        <w:t>Implement floating bubbles, glass or other animation behind all pages background and see if its possible to add parallax backgrounds</w:t>
       </w:r>
     </w:p>
     <w:p>

</xml_diff>

<commit_message>
final grid overlay cleanup before adding the java script functions
</commit_message>
<xml_diff>
--- a/Documents/DesignDocument.docx
+++ b/Documents/DesignDocument.docx
@@ -712,6 +712,68 @@
           <w:szCs w:val="24"/>
         </w:rPr>
         <w:t>Index load screen just like circle language button (Load circle) with a spinning light in its orbit</w:t>
+      </w:r>
+    </w:p>
+    <w:p>
+      <w:pPr>
+        <w:pStyle w:val="ListParagraph"/>
+        <w:numPr>
+          <w:ilvl w:val="0"/>
+          <w:numId w:val="2"/>
+        </w:numPr>
+        <w:rPr>
+          <w:sz w:val="24"/>
+          <w:szCs w:val="24"/>
+        </w:rPr>
+      </w:pPr>
+      <w:r>
+        <w:rPr>
+          <w:sz w:val="24"/>
+          <w:szCs w:val="24"/>
+        </w:rPr>
+        <w:t xml:space="preserve">Add a game version of the website where the user can </w:t>
+      </w:r>
+      <w:r>
+        <w:rPr>
+          <w:sz w:val="24"/>
+          <w:szCs w:val="24"/>
+        </w:rPr>
+        <w:t>nav</w:t>
+      </w:r>
+      <w:r>
+        <w:rPr>
+          <w:sz w:val="24"/>
+          <w:szCs w:val="24"/>
+        </w:rPr>
+        <w:t xml:space="preserve">igate </w:t>
+      </w:r>
+      <w:r>
+        <w:rPr>
+          <w:sz w:val="24"/>
+          <w:szCs w:val="24"/>
+        </w:rPr>
+        <w:t xml:space="preserve">the contents if the site by moving a 3d character </w:t>
+      </w:r>
+      <w:r>
+        <w:rPr>
+          <w:sz w:val="24"/>
+          <w:szCs w:val="24"/>
+        </w:rPr>
+        <w:t xml:space="preserve">that is walking around and the different site contents are scattered along its path. Or make a 2d Mario </w:t>
+      </w:r>
+      <w:r>
+        <w:rPr>
+          <w:sz w:val="24"/>
+          <w:szCs w:val="24"/>
+        </w:rPr>
+        <w:t>version. Or</w:t>
+      </w:r>
+      <w:r>
+        <w:rPr>
+          <w:sz w:val="24"/>
+          <w:szCs w:val="24"/>
+        </w:rPr>
+        <w:t xml:space="preserve"> make the option available on the first index page after the languages and before footer in a window.</w:t>
       </w:r>
     </w:p>
     <w:sectPr>

</xml_diff>

<commit_message>
added a robust button system for flexibility in later code show and finished the grid overlay half way
</commit_message>
<xml_diff>
--- a/Documents/DesignDocument.docx
+++ b/Documents/DesignDocument.docx
@@ -580,15 +580,7 @@
           <w:sz w:val="24"/>
           <w:szCs w:val="24"/>
         </w:rPr>
-        <w:t xml:space="preserve"> Try to implement on the right corner of the screen where the empty space is on the sides. When minimised to a mobile view then </w:t>
-      </w:r>
-      <w:r>
-        <w:rPr>
-          <w:sz w:val="24"/>
-          <w:szCs w:val="24"/>
-        </w:rPr>
-        <w:lastRenderedPageBreak/>
-        <w:t xml:space="preserve">change the shape to make sure it doesn’t block </w:t>
+        <w:t xml:space="preserve"> Try to implement on the right corner of the screen where the empty space is on the sides. When minimised to a mobile view then change the shape to make sure it doesn’t block </w:t>
       </w:r>
       <w:proofErr w:type="spellStart"/>
       <w:r>
@@ -726,6 +718,71 @@
           <w:szCs w:val="24"/>
         </w:rPr>
       </w:pPr>
+      <w:r>
+        <w:rPr>
+          <w:sz w:val="24"/>
+          <w:szCs w:val="24"/>
+        </w:rPr>
+        <w:t xml:space="preserve">Have an initial screen on site load which presents 3spinions to the </w:t>
+      </w:r>
+      <w:r>
+        <w:rPr>
+          <w:sz w:val="24"/>
+          <w:szCs w:val="24"/>
+        </w:rPr>
+        <w:t>user. Browse the site in portfolio mode (</w:t>
+      </w:r>
+      <w:r>
+        <w:rPr>
+          <w:sz w:val="24"/>
+          <w:szCs w:val="24"/>
+        </w:rPr>
+        <w:t>original</w:t>
+      </w:r>
+      <w:r>
+        <w:rPr>
+          <w:sz w:val="24"/>
+          <w:szCs w:val="24"/>
+        </w:rPr>
+        <w:t>)</w:t>
+      </w:r>
+      <w:r>
+        <w:rPr>
+          <w:sz w:val="24"/>
+          <w:szCs w:val="24"/>
+        </w:rPr>
+        <w:t xml:space="preserve">, 2d game mode when the site becomes a 2d game and user </w:t>
+      </w:r>
+      <w:r>
+        <w:rPr>
+          <w:sz w:val="24"/>
+          <w:szCs w:val="24"/>
+        </w:rPr>
+        <w:t xml:space="preserve">navigates my projects  (Mario) or 3d game mode same as above ( either flying star wars spaceship around planets or a 3d night in </w:t>
+      </w:r>
+      <w:proofErr w:type="spellStart"/>
+      <w:r>
+        <w:rPr>
+          <w:sz w:val="24"/>
+          <w:szCs w:val="24"/>
+        </w:rPr>
+        <w:t>rpg</w:t>
+      </w:r>
+      <w:proofErr w:type="spellEnd"/>
+      <w:r>
+        <w:rPr>
+          <w:sz w:val="24"/>
+          <w:szCs w:val="24"/>
+        </w:rPr>
+        <w:t xml:space="preserve"> setting) </w:t>
+      </w:r>
+      <w:r>
+        <w:rPr>
+          <w:sz w:val="24"/>
+          <w:szCs w:val="24"/>
+        </w:rPr>
+        <w:t xml:space="preserve"> </w:t>
+      </w:r>
       <w:r>
         <w:rPr>
           <w:sz w:val="24"/>

</xml_diff>